<commit_message>
Upload slides and report
</commit_message>
<xml_diff>
--- a/IN6206 Group Project Report.docx
+++ b/IN6206 Group Project Report.docx
@@ -83,7 +83,15 @@
           <w:sz w:val="24"/>
           <w:szCs w:val="28"/>
         </w:rPr>
-        <w:t>This project aims to develop a user-friendly E-commerce web portal that allows customers to browse, select, and purchase products online. The portal will feature functionalities such as product listing, detailed product views, a shopping cart, a streamlined checkout process, user account management, social media sharing, rating and comments</w:t>
+        <w:t>This project aims to develop a user-friendly E-commerce web portal that allows customers to browse, select, and purchase products online. The portal will feature functionalities such as product listing, detailed product views, a shopping cart, a streamlined checkout process, user account management, social media sharing, rating and comment</w:t>
+      </w:r>
+      <w:r>
+        <w:rPr>
+          <w:rFonts w:hint="eastAsia"/>
+          <w:sz w:val="24"/>
+          <w:szCs w:val="28"/>
+        </w:rPr>
+        <w:t>.</w:t>
       </w:r>
     </w:p>
     <w:p>
@@ -186,6 +194,14 @@
         </w:rPr>
         <w:t>products</w:t>
       </w:r>
+      <w:r>
+        <w:rPr>
+          <w:rFonts w:hint="eastAsia"/>
+          <w:sz w:val="24"/>
+          <w:szCs w:val="28"/>
+        </w:rPr>
+        <w:t>.</w:t>
+      </w:r>
     </w:p>
     <w:p>
       <w:pPr>
@@ -340,7 +356,7 @@
           <w:sz w:val="24"/>
           <w:szCs w:val="28"/>
         </w:rPr>
-        <w:t xml:space="preserve">Provides easy sharing options for Facebook, WhatsApp, </w:t>
+        <w:t xml:space="preserve">Provides easy sharing options for WhatsApp, </w:t>
       </w:r>
       <w:r>
         <w:rPr>
@@ -349,6 +365,13 @@
           <w:szCs w:val="28"/>
         </w:rPr>
         <w:t>Twitter(X)</w:t>
+      </w:r>
+      <w:r>
+        <w:rPr>
+          <w:sz w:val="24"/>
+          <w:szCs w:val="28"/>
+        </w:rPr>
+        <w:t xml:space="preserve"> and Telegram.</w:t>
       </w:r>
     </w:p>
     <w:p>
@@ -879,6 +902,7 @@
     <w:p>
       <w:pPr>
         <w:rPr>
+          <w:rFonts w:hint="eastAsia"/>
           <w:sz w:val="24"/>
           <w:szCs w:val="28"/>
         </w:rPr>
@@ -890,6 +914,14 @@
         </w:rPr>
         <w:t>Each team member had distinct responsibilities and completed specific features in the development of the e-commerce web portal</w:t>
       </w:r>
+      <w:r>
+        <w:rPr>
+          <w:rFonts w:hint="eastAsia"/>
+          <w:sz w:val="24"/>
+          <w:szCs w:val="28"/>
+        </w:rPr>
+        <w:t>.</w:t>
+      </w:r>
     </w:p>
     <w:p>
       <w:pPr>
@@ -903,7 +935,6 @@
       <w:pPr>
         <w:ind w:leftChars="10" w:left="21"/>
         <w:rPr>
-          <w:rFonts w:hint="eastAsia"/>
           <w:sz w:val="24"/>
           <w:szCs w:val="28"/>
         </w:rPr>
@@ -1101,7 +1132,6 @@
       <w:pPr>
         <w:ind w:leftChars="10" w:left="21"/>
         <w:rPr>
-          <w:rFonts w:hint="eastAsia"/>
           <w:sz w:val="24"/>
           <w:szCs w:val="28"/>
         </w:rPr>
@@ -1407,7 +1437,6 @@
       <w:pPr>
         <w:ind w:leftChars="10" w:left="21"/>
         <w:rPr>
-          <w:rFonts w:hint="eastAsia"/>
           <w:sz w:val="24"/>
           <w:szCs w:val="28"/>
         </w:rPr>
@@ -1569,7 +1598,6 @@
       <w:pPr>
         <w:ind w:leftChars="10" w:left="21"/>
         <w:rPr>
-          <w:rFonts w:hint="eastAsia"/>
           <w:sz w:val="24"/>
           <w:szCs w:val="28"/>
         </w:rPr>
@@ -1805,10 +1833,16 @@
           <w:szCs w:val="24"/>
         </w:rPr>
         <w:drawing>
-          <wp:inline distT="0" distB="0" distL="0" distR="0" wp14:anchorId="1B011A0F" wp14:editId="652EF451">
-            <wp:extent cx="8140894" cy="6105525"/>
-            <wp:effectExtent l="0" t="0" r="0" b="0"/>
-            <wp:docPr id="1640612560" name="Picture 2"/>
+          <wp:inline distT="0" distB="0" distL="0" distR="0" wp14:anchorId="7C38E37B" wp14:editId="74DE8A3F">
+            <wp:extent cx="8170332" cy="6127750"/>
+            <wp:effectExtent l="0" t="0" r="2540" b="6350"/>
+            <wp:docPr id="4" name="Picture 3" descr="A diagram of a computer&#10;&#10;Description automatically generated">
+              <a:extLst xmlns:a="http://schemas.openxmlformats.org/drawingml/2006/main">
+                <a:ext uri="{FF2B5EF4-FFF2-40B4-BE49-F238E27FC236}">
+                  <a16:creationId xmlns:a16="http://schemas.microsoft.com/office/drawing/2014/main" id="{579D48B0-FA87-3BC0-875D-6042FBEEE701}"/>
+                </a:ext>
+              </a:extLst>
+            </wp:docPr>
             <wp:cNvGraphicFramePr>
               <a:graphicFrameLocks xmlns:a="http://schemas.openxmlformats.org/drawingml/2006/main" noChangeAspect="1"/>
             </wp:cNvGraphicFramePr>
@@ -1816,36 +1850,31 @@
               <a:graphicData uri="http://schemas.openxmlformats.org/drawingml/2006/picture">
                 <pic:pic xmlns:pic="http://schemas.openxmlformats.org/drawingml/2006/picture">
                   <pic:nvPicPr>
-                    <pic:cNvPr id="0" name="Picture 6"/>
+                    <pic:cNvPr id="4" name="Picture 3" descr="A diagram of a computer&#10;&#10;Description automatically generated">
+                      <a:extLst>
+                        <a:ext uri="{FF2B5EF4-FFF2-40B4-BE49-F238E27FC236}">
+                          <a16:creationId xmlns:a16="http://schemas.microsoft.com/office/drawing/2014/main" id="{579D48B0-FA87-3BC0-875D-6042FBEEE701}"/>
+                        </a:ext>
+                      </a:extLst>
+                    </pic:cNvPr>
                     <pic:cNvPicPr>
-                      <a:picLocks noChangeAspect="1" noChangeArrowheads="1"/>
+                      <a:picLocks noChangeAspect="1"/>
                     </pic:cNvPicPr>
                   </pic:nvPicPr>
                   <pic:blipFill>
-                    <a:blip r:embed="rId5">
-                      <a:extLst>
-                        <a:ext uri="{28A0092B-C50C-407E-A947-70E740481C1C}">
-                          <a14:useLocalDpi xmlns:a14="http://schemas.microsoft.com/office/drawing/2010/main" val="0"/>
-                        </a:ext>
-                      </a:extLst>
-                    </a:blip>
-                    <a:srcRect/>
+                    <a:blip r:embed="rId5"/>
                     <a:stretch>
                       <a:fillRect/>
                     </a:stretch>
                   </pic:blipFill>
-                  <pic:spPr bwMode="auto">
+                  <pic:spPr>
                     <a:xfrm>
                       <a:off x="0" y="0"/>
-                      <a:ext cx="8155739" cy="6116659"/>
+                      <a:ext cx="8197990" cy="6148494"/>
                     </a:xfrm>
                     <a:prstGeom prst="rect">
                       <a:avLst/>
                     </a:prstGeom>
-                    <a:noFill/>
-                    <a:ln>
-                      <a:noFill/>
-                    </a:ln>
                   </pic:spPr>
                 </pic:pic>
               </a:graphicData>
@@ -6315,6 +6344,7 @@
   <w:style w:type="character" w:default="1" w:styleId="DefaultParagraphFont">
     <w:name w:val="Default Paragraph Font"/>
     <w:uiPriority w:val="1"/>
+    <w:semiHidden/>
     <w:unhideWhenUsed/>
   </w:style>
   <w:style w:type="table" w:default="1" w:styleId="TableNormal">

</xml_diff>